<commit_message>
cerrar y finalizar OT volaron
</commit_message>
<xml_diff>
--- a/informe/informe.docx
+++ b/informe/informe.docx
@@ -374,7 +374,7 @@
           <w:docPartGallery w:val="Table of Contents"/>
           <w:docPartUnique w:val="true"/>
         </w:docPartObj>
-        <w:id w:val="1833337535"/>
+        <w:id w:val="708530996"/>
       </w:sdtPr>
       <w:sdtContent>
         <w:p>
@@ -6645,38 +6645,6 @@
       <w:r>
         <w:rPr/>
         <w:t>Eliminar observación de una tarea</w:t>
-      </w:r>
-    </w:p>
-    <w:p>
-      <w:pPr>
-        <w:pStyle w:val="ListParagraph"/>
-        <w:numPr>
-          <w:ilvl w:val="0"/>
-          <w:numId w:val="14"/>
-        </w:numPr>
-        <w:spacing w:lineRule="auto" w:line="360"/>
-        <w:jc w:val="both"/>
-        <w:rPr/>
-      </w:pPr>
-      <w:r>
-        <w:rPr/>
-        <w:t>Cerrar Orden de Trabajo</w:t>
-      </w:r>
-    </w:p>
-    <w:p>
-      <w:pPr>
-        <w:pStyle w:val="ListParagraph"/>
-        <w:numPr>
-          <w:ilvl w:val="0"/>
-          <w:numId w:val="14"/>
-        </w:numPr>
-        <w:spacing w:lineRule="auto" w:line="360"/>
-        <w:jc w:val="both"/>
-        <w:rPr/>
-      </w:pPr>
-      <w:r>
-        <w:rPr/>
-        <w:t>Finalizar Orden de Trabajo</w:t>
       </w:r>
     </w:p>
     <w:p>

</xml_diff>